<commit_message>
first part of hw3
</commit_message>
<xml_diff>
--- a/108820027_HW2.docx
+++ b/108820027_HW2.docx
@@ -347,11 +347,6 @@
       <w:proofErr w:type="spellEnd"/>
     </w:p>
     <w:p>
-      <w:pPr>
-        <w:rPr>
-          <w:rFonts w:hint="eastAsia"/>
-        </w:rPr>
-      </w:pPr>
       <w:r>
         <w:tab/>
       </w:r>
@@ -397,8 +392,122 @@
           </mc:Fallback>
         </mc:AlternateContent>
       </w:r>
+    </w:p>
+    <w:p/>
+    <w:p>
+      <w:r>
+        <w:rPr>
+          <w:rFonts w:hint="eastAsia"/>
+        </w:rPr>
+        <w:t>備註</w:t>
+      </w:r>
+      <w:r>
+        <w:rPr>
+          <w:rFonts w:hint="eastAsia"/>
+        </w:rPr>
+        <w:t xml:space="preserve">: </w:t>
+      </w:r>
+      <w:r>
+        <w:rPr>
+          <w:rFonts w:hint="eastAsia"/>
+        </w:rPr>
+        <w:t>我使用</w:t>
+      </w:r>
+      <w:r>
+        <w:rPr>
+          <w:rFonts w:hint="eastAsia"/>
+        </w:rPr>
+        <w:t>tablet</w:t>
+      </w:r>
+      <w:r>
+        <w:rPr>
+          <w:rFonts w:hint="eastAsia"/>
+        </w:rPr>
+        <w:t>去弄介面的時候，他跑出來的不是</w:t>
+      </w:r>
+      <w:proofErr w:type="spellStart"/>
+      <w:r>
+        <w:rPr>
+          <w:rFonts w:hint="eastAsia"/>
+        </w:rPr>
+        <w:t>xlarge</w:t>
+      </w:r>
+      <w:proofErr w:type="spellEnd"/>
+      <w:r>
+        <w:rPr>
+          <w:rFonts w:hint="eastAsia"/>
+        </w:rPr>
+        <w:t xml:space="preserve"> </w:t>
+      </w:r>
+      <w:r>
+        <w:rPr>
+          <w:rFonts w:hint="eastAsia"/>
+        </w:rPr>
+        <w:t>而是</w:t>
+      </w:r>
+      <w:r>
+        <w:rPr>
+          <w:rFonts w:hint="eastAsia"/>
+        </w:rPr>
+        <w:t xml:space="preserve"> </w:t>
+      </w:r>
+      <w:r>
+        <w:t>sw600dp</w:t>
+      </w:r>
+    </w:p>
+    <w:p>
+      <w:r>
+        <w:tab/>
+      </w:r>
+      <w:r>
+        <w:rPr>
+          <w:rFonts w:hint="eastAsia"/>
+        </w:rPr>
+        <w:t>然而課程內容照做就長那樣，希望不要太過刁難我，謝謝</w:t>
+      </w:r>
       <w:bookmarkStart w:id="0" w:name="_GoBack"/>
       <w:bookmarkEnd w:id="0"/>
+    </w:p>
+    <w:p>
+      <w:pPr>
+        <w:ind w:firstLine="480"/>
+        <w:rPr>
+          <w:rFonts w:hint="eastAsia"/>
+        </w:rPr>
+      </w:pPr>
+      <w:r>
+        <w:rPr>
+          <w:rFonts w:hint="eastAsia"/>
+        </w:rPr>
+        <w:t>(</w:t>
+      </w:r>
+      <w:r>
+        <w:rPr>
+          <w:rFonts w:hint="eastAsia"/>
+        </w:rPr>
+        <w:t>我也有用</w:t>
+      </w:r>
+      <w:r>
+        <w:rPr>
+          <w:rFonts w:hint="eastAsia"/>
+        </w:rPr>
+        <w:t xml:space="preserve">nexus 10 </w:t>
+      </w:r>
+      <w:r>
+        <w:rPr>
+          <w:rFonts w:hint="eastAsia"/>
+        </w:rPr>
+        <w:t>去看過，所以就是那個</w:t>
+      </w:r>
+      <w:r>
+        <w:rPr>
+          <w:rFonts w:hint="eastAsia"/>
+        </w:rPr>
+        <w:t>sw600dp</w:t>
+      </w:r>
+      <w:r>
+        <w:t>)</w:t>
+      </w:r>
     </w:p>
     <w:sectPr>
       <w:pgSz w:w="11906" w:h="16838"/>

</xml_diff>